<commit_message>
Update Word file Modify name and title
</commit_message>
<xml_diff>
--- a/resume.docx
+++ b/resume.docx
@@ -33,8 +33,6 @@
               </w:tabs>
               <w:jc w:val="center"/>
             </w:pPr>
-            <w:bookmarkStart w:id="0" w:name="_GoBack"/>
-            <w:bookmarkEnd w:id="0"/>
             <w:r>
               <w:rPr>
                 <w:noProof/>
@@ -108,7 +106,7 @@
                 </mc:Choice>
                 <mc:Fallback>
                   <w:pict>
-                    <v:oval w14:anchorId="52E546CB" id="Oval 2" o:spid="_x0000_s1026" alt="Title: Professional Headshot of Man" style="width:167.15pt;height:167.15pt;visibility:visible;mso-wrap-style:square;mso-left-percent:-10001;mso-top-percent:-10001;mso-position-horizontal:absolute;mso-position-horizontal-relative:char;mso-position-vertical:absolute;mso-position-vertical-relative:line;mso-left-percent:-10001;mso-top-percent:-10001;v-text-anchor:middle" o:gfxdata="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" strokecolor="#94b6d2 [3204]" strokeweight="5pt">
+                    <v:oval w14:anchorId="0056759F" id="Oval 2" o:spid="_x0000_s1026" alt="Title: Professional Headshot of Man" style="width:167.15pt;height:167.15pt;visibility:visible;mso-wrap-style:square;mso-left-percent:-10001;mso-top-percent:-10001;mso-position-horizontal:absolute;mso-position-horizontal-relative:char;mso-position-vertical:absolute;mso-position-vertical-relative:line;mso-left-percent:-10001;mso-top-percent:-10001;v-text-anchor:middle" o:gfxdata="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" strokecolor="#94b6d2 [3204]" strokeweight="5pt">
                       <v:fill r:id="rId10" o:title="" recolor="t" rotate="t" type="frame"/>
                       <v:stroke joinstyle="miter"/>
                       <w10:anchorlock/>
@@ -136,74 +134,28 @@
             <w:tcW w:w="6470" w:type="dxa"/>
             <w:vAlign w:val="bottom"/>
           </w:tcPr>
-          <w:sdt>
-            <w:sdtPr>
-              <w:id w:val="-884641814"/>
-              <w:placeholder>
-                <w:docPart w:val="E669C23DA6F840FBA4F3725F044BF780"/>
-              </w:placeholder>
-              <w:temporary/>
-              <w:showingPlcHdr/>
-              <w15:appearance w15:val="hidden"/>
-            </w:sdtPr>
-            <w:sdtEndPr/>
-            <w:sdtContent>
-              <w:p>
-                <w:pPr>
-                  <w:pStyle w:val="Title"/>
-                </w:pPr>
-                <w:r>
-                  <w:t>Name</w:t>
-                </w:r>
-                <w:r>
-                  <w:br/>
-                  <w:t>Here</w:t>
-                </w:r>
-              </w:p>
-            </w:sdtContent>
-          </w:sdt>
-          <w:sdt>
-            <w:sdtPr>
-              <w:rPr>
-                <w:spacing w:val="23"/>
-                <w:w w:val="83"/>
-              </w:rPr>
-              <w:id w:val="2107002140"/>
-              <w:placeholder>
-                <w:docPart w:val="0A006699A9ED4E01932FDF2AEA954BBA"/>
-              </w:placeholder>
-              <w:temporary/>
-              <w:showingPlcHdr/>
-              <w15:appearance w15:val="hidden"/>
-            </w:sdtPr>
-            <w:sdtEndPr>
+          <w:p>
+            <w:pPr>
+              <w:pStyle w:val="Title"/>
+            </w:pPr>
+            <w:r>
+              <w:t>Yuichi Tanaka</w:t>
+            </w:r>
+          </w:p>
+          <w:p>
+            <w:pPr>
+              <w:pStyle w:val="Subtitle"/>
+            </w:pPr>
+            <w:r>
               <w:rPr>
                 <w:spacing w:val="0"/>
-                <w:w w:val="86"/>
+                <w:w w:val="100"/>
               </w:rPr>
-            </w:sdtEndPr>
-            <w:sdtContent>
-              <w:p>
-                <w:pPr>
-                  <w:pStyle w:val="Subtitle"/>
-                </w:pPr>
-                <w:r>
-                  <w:rPr>
-                    <w:spacing w:val="23"/>
-                    <w:w w:val="83"/>
-                  </w:rPr>
-                  <w:t>JOB TITLE HER</w:t>
-                </w:r>
-                <w:r>
-                  <w:rPr>
-                    <w:spacing w:val="26"/>
-                    <w:w w:val="83"/>
-                  </w:rPr>
-                  <w:t>E</w:t>
-                </w:r>
-              </w:p>
-            </w:sdtContent>
-          </w:sdt>
+              <w:t>Solutions Engineer</w:t>
+            </w:r>
+            <w:bookmarkStart w:id="0" w:name="_GoBack"/>
+            <w:bookmarkEnd w:id="0"/>
+          </w:p>
         </w:tc>
       </w:tr>
       <w:tr>
@@ -2897,73 +2849,6 @@
   <w:docParts>
     <w:docPart>
       <w:docPartPr>
-        <w:name w:val="E669C23DA6F840FBA4F3725F044BF780"/>
-        <w:category>
-          <w:name w:val="General"/>
-          <w:gallery w:val="placeholder"/>
-        </w:category>
-        <w:types>
-          <w:type w:val="bbPlcHdr"/>
-        </w:types>
-        <w:behaviors>
-          <w:behavior w:val="content"/>
-        </w:behaviors>
-        <w:guid w:val="{F734FD50-0332-40A3-ACA0-782E12BA8A61}"/>
-      </w:docPartPr>
-      <w:docPartBody>
-        <w:p>
-          <w:pPr>
-            <w:pStyle w:val="E669C23DA6F840FBA4F3725F044BF780"/>
-          </w:pPr>
-          <w:r>
-            <w:t>Name</w:t>
-          </w:r>
-          <w:r>
-            <w:br/>
-            <w:t>Here</w:t>
-          </w:r>
-        </w:p>
-      </w:docPartBody>
-    </w:docPart>
-    <w:docPart>
-      <w:docPartPr>
-        <w:name w:val="0A006699A9ED4E01932FDF2AEA954BBA"/>
-        <w:category>
-          <w:name w:val="General"/>
-          <w:gallery w:val="placeholder"/>
-        </w:category>
-        <w:types>
-          <w:type w:val="bbPlcHdr"/>
-        </w:types>
-        <w:behaviors>
-          <w:behavior w:val="content"/>
-        </w:behaviors>
-        <w:guid w:val="{810F6FCA-9959-48AA-B10E-58278C1C80CD}"/>
-      </w:docPartPr>
-      <w:docPartBody>
-        <w:p>
-          <w:pPr>
-            <w:pStyle w:val="0A006699A9ED4E01932FDF2AEA954BBA"/>
-          </w:pPr>
-          <w:r>
-            <w:rPr>
-              <w:spacing w:val="23"/>
-              <w:w w:val="83"/>
-            </w:rPr>
-            <w:t>JOB TITLE HER</w:t>
-          </w:r>
-          <w:r>
-            <w:rPr>
-              <w:spacing w:val="26"/>
-              <w:w w:val="83"/>
-            </w:rPr>
-            <w:t>E</w:t>
-          </w:r>
-        </w:p>
-      </w:docPartBody>
-    </w:docPart>
-    <w:docPart>
-      <w:docPartPr>
         <w:name w:val="33A432E5857B41249D682360D4538E63"/>
         <w:category>
           <w:name w:val="General"/>
@@ -4084,8 +3969,8 @@
     <w:compatSetting w:name="useWord2013TrackBottomHyphenation" w:uri="http://schemas.microsoft.com/office/word" w:val="0"/>
   </w:compat>
   <w:rsids>
-    <w:rsidRoot w:val="00BD26A0"/>
-    <w:rsid w:val="00BD26A0"/>
+    <w:rsidRoot w:val="005E0A24"/>
+    <w:rsid w:val="005E0A24"/>
   </w:rsids>
   <m:mathPr>
     <m:mathFont m:val="Cambria Math"/>

</xml_diff>